<commit_message>
Added references to  install TensorFlow
</commit_message>
<xml_diff>
--- a/Deep Learning.docx
+++ b/Deep Learning.docx
@@ -396,11 +396,332 @@
     </w:p>
     <w:p/>
     <w:p>
+      <w:r>
+        <w:rPr>
+          <w:noProof/>
+        </w:rPr>
+        <w:lastRenderedPageBreak/>
+        <w:drawing>
+          <wp:inline distT="0" distB="0" distL="0" distR="0" wp14:anchorId="01F00E1A" wp14:editId="19647C3B">
+            <wp:extent cx="5943600" cy="3341370"/>
+            <wp:effectExtent l="0" t="0" r="0" b="0"/>
+            <wp:docPr id="8" name="Picture 8"/>
+            <wp:cNvGraphicFramePr>
+              <a:graphicFrameLocks xmlns:a="http://schemas.openxmlformats.org/drawingml/2006/main" noChangeAspect="1"/>
+            </wp:cNvGraphicFramePr>
+            <a:graphic xmlns:a="http://schemas.openxmlformats.org/drawingml/2006/main">
+              <a:graphicData uri="http://schemas.openxmlformats.org/drawingml/2006/picture">
+                <pic:pic xmlns:pic="http://schemas.openxmlformats.org/drawingml/2006/picture">
+                  <pic:nvPicPr>
+                    <pic:cNvPr id="0" name=""/>
+                    <pic:cNvPicPr/>
+                  </pic:nvPicPr>
+                  <pic:blipFill>
+                    <a:blip r:embed="rId12"/>
+                    <a:stretch>
+                      <a:fillRect/>
+                    </a:stretch>
+                  </pic:blipFill>
+                  <pic:spPr>
+                    <a:xfrm>
+                      <a:off x="0" y="0"/>
+                      <a:ext cx="5943600" cy="3341370"/>
+                    </a:xfrm>
+                    <a:prstGeom prst="rect">
+                      <a:avLst/>
+                    </a:prstGeom>
+                  </pic:spPr>
+                </pic:pic>
+              </a:graphicData>
+            </a:graphic>
+          </wp:inline>
+        </w:drawing>
+      </w:r>
+    </w:p>
+    <w:p>
+      <w:r>
+        <w:rPr>
+          <w:noProof/>
+        </w:rPr>
+        <w:drawing>
+          <wp:inline distT="0" distB="0" distL="0" distR="0" wp14:anchorId="21F46E8B" wp14:editId="22BB28EA">
+            <wp:extent cx="5943600" cy="3341370"/>
+            <wp:effectExtent l="0" t="0" r="0" b="0"/>
+            <wp:docPr id="9" name="Picture 9"/>
+            <wp:cNvGraphicFramePr>
+              <a:graphicFrameLocks xmlns:a="http://schemas.openxmlformats.org/drawingml/2006/main" noChangeAspect="1"/>
+            </wp:cNvGraphicFramePr>
+            <a:graphic xmlns:a="http://schemas.openxmlformats.org/drawingml/2006/main">
+              <a:graphicData uri="http://schemas.openxmlformats.org/drawingml/2006/picture">
+                <pic:pic xmlns:pic="http://schemas.openxmlformats.org/drawingml/2006/picture">
+                  <pic:nvPicPr>
+                    <pic:cNvPr id="0" name=""/>
+                    <pic:cNvPicPr/>
+                  </pic:nvPicPr>
+                  <pic:blipFill>
+                    <a:blip r:embed="rId13"/>
+                    <a:stretch>
+                      <a:fillRect/>
+                    </a:stretch>
+                  </pic:blipFill>
+                  <pic:spPr>
+                    <a:xfrm>
+                      <a:off x="0" y="0"/>
+                      <a:ext cx="5943600" cy="3341370"/>
+                    </a:xfrm>
+                    <a:prstGeom prst="rect">
+                      <a:avLst/>
+                    </a:prstGeom>
+                  </pic:spPr>
+                </pic:pic>
+              </a:graphicData>
+            </a:graphic>
+          </wp:inline>
+        </w:drawing>
+      </w:r>
+    </w:p>
+    <w:p>
+      <w:r>
+        <w:rPr>
+          <w:noProof/>
+        </w:rPr>
+        <w:lastRenderedPageBreak/>
+        <w:drawing>
+          <wp:inline distT="0" distB="0" distL="0" distR="0" wp14:anchorId="30416F17" wp14:editId="5E02B9B0">
+            <wp:extent cx="5943600" cy="3341370"/>
+            <wp:effectExtent l="0" t="0" r="0" b="0"/>
+            <wp:docPr id="10" name="Picture 10"/>
+            <wp:cNvGraphicFramePr>
+              <a:graphicFrameLocks xmlns:a="http://schemas.openxmlformats.org/drawingml/2006/main" noChangeAspect="1"/>
+            </wp:cNvGraphicFramePr>
+            <a:graphic xmlns:a="http://schemas.openxmlformats.org/drawingml/2006/main">
+              <a:graphicData uri="http://schemas.openxmlformats.org/drawingml/2006/picture">
+                <pic:pic xmlns:pic="http://schemas.openxmlformats.org/drawingml/2006/picture">
+                  <pic:nvPicPr>
+                    <pic:cNvPr id="0" name=""/>
+                    <pic:cNvPicPr/>
+                  </pic:nvPicPr>
+                  <pic:blipFill>
+                    <a:blip r:embed="rId14"/>
+                    <a:stretch>
+                      <a:fillRect/>
+                    </a:stretch>
+                  </pic:blipFill>
+                  <pic:spPr>
+                    <a:xfrm>
+                      <a:off x="0" y="0"/>
+                      <a:ext cx="5943600" cy="3341370"/>
+                    </a:xfrm>
+                    <a:prstGeom prst="rect">
+                      <a:avLst/>
+                    </a:prstGeom>
+                  </pic:spPr>
+                </pic:pic>
+              </a:graphicData>
+            </a:graphic>
+          </wp:inline>
+        </w:drawing>
+      </w:r>
+    </w:p>
+    <w:p>
+      <w:r>
+        <w:rPr>
+          <w:noProof/>
+        </w:rPr>
+        <w:drawing>
+          <wp:inline distT="0" distB="0" distL="0" distR="0" wp14:anchorId="6DCB3440" wp14:editId="5059DD95">
+            <wp:extent cx="5943600" cy="3341370"/>
+            <wp:effectExtent l="0" t="0" r="0" b="0"/>
+            <wp:docPr id="11" name="Picture 11"/>
+            <wp:cNvGraphicFramePr>
+              <a:graphicFrameLocks xmlns:a="http://schemas.openxmlformats.org/drawingml/2006/main" noChangeAspect="1"/>
+            </wp:cNvGraphicFramePr>
+            <a:graphic xmlns:a="http://schemas.openxmlformats.org/drawingml/2006/main">
+              <a:graphicData uri="http://schemas.openxmlformats.org/drawingml/2006/picture">
+                <pic:pic xmlns:pic="http://schemas.openxmlformats.org/drawingml/2006/picture">
+                  <pic:nvPicPr>
+                    <pic:cNvPr id="0" name=""/>
+                    <pic:cNvPicPr/>
+                  </pic:nvPicPr>
+                  <pic:blipFill>
+                    <a:blip r:embed="rId15"/>
+                    <a:stretch>
+                      <a:fillRect/>
+                    </a:stretch>
+                  </pic:blipFill>
+                  <pic:spPr>
+                    <a:xfrm>
+                      <a:off x="0" y="0"/>
+                      <a:ext cx="5943600" cy="3341370"/>
+                    </a:xfrm>
+                    <a:prstGeom prst="rect">
+                      <a:avLst/>
+                    </a:prstGeom>
+                  </pic:spPr>
+                </pic:pic>
+              </a:graphicData>
+            </a:graphic>
+          </wp:inline>
+        </w:drawing>
+      </w:r>
+    </w:p>
+    <w:p/>
+    <w:p>
+      <w:r>
+        <w:t>For numerical stability</w:t>
+      </w:r>
+      <w:r>
+        <w:t xml:space="preserve">, better have data </w:t>
+      </w:r>
+      <w:proofErr w:type="gramStart"/>
+      <w:r>
+        <w:t>with 0 mean and equal variance</w:t>
+      </w:r>
+      <w:proofErr w:type="gramEnd"/>
+      <w:r>
+        <w:t>.</w:t>
+      </w:r>
+    </w:p>
+    <w:p>
+      <w:r>
+        <w:rPr>
+          <w:noProof/>
+        </w:rPr>
+        <w:lastRenderedPageBreak/>
+        <w:drawing>
+          <wp:inline distT="0" distB="0" distL="0" distR="0" wp14:anchorId="44C974A9" wp14:editId="6BE2576C">
+            <wp:extent cx="5943600" cy="3341370"/>
+            <wp:effectExtent l="0" t="0" r="0" b="0"/>
+            <wp:docPr id="12" name="Picture 12"/>
+            <wp:cNvGraphicFramePr>
+              <a:graphicFrameLocks xmlns:a="http://schemas.openxmlformats.org/drawingml/2006/main" noChangeAspect="1"/>
+            </wp:cNvGraphicFramePr>
+            <a:graphic xmlns:a="http://schemas.openxmlformats.org/drawingml/2006/main">
+              <a:graphicData uri="http://schemas.openxmlformats.org/drawingml/2006/picture">
+                <pic:pic xmlns:pic="http://schemas.openxmlformats.org/drawingml/2006/picture">
+                  <pic:nvPicPr>
+                    <pic:cNvPr id="0" name=""/>
+                    <pic:cNvPicPr/>
+                  </pic:nvPicPr>
+                  <pic:blipFill>
+                    <a:blip r:embed="rId16"/>
+                    <a:stretch>
+                      <a:fillRect/>
+                    </a:stretch>
+                  </pic:blipFill>
+                  <pic:spPr>
+                    <a:xfrm>
+                      <a:off x="0" y="0"/>
+                      <a:ext cx="5943600" cy="3341370"/>
+                    </a:xfrm>
+                    <a:prstGeom prst="rect">
+                      <a:avLst/>
+                    </a:prstGeom>
+                  </pic:spPr>
+                </pic:pic>
+              </a:graphicData>
+            </a:graphic>
+          </wp:inline>
+        </w:drawing>
+      </w:r>
+    </w:p>
+    <w:p/>
+    <w:p>
+      <w:r>
+        <w:t>Initialize weights at random with small variance so starting distribution is quite agnostic.</w:t>
+      </w:r>
+    </w:p>
+    <w:p/>
+    <w:p/>
+    <w:p>
+      <w:r>
+        <w:rPr>
+          <w:noProof/>
+        </w:rPr>
+        <w:drawing>
+          <wp:inline distT="0" distB="0" distL="0" distR="0" wp14:anchorId="66BB99D1" wp14:editId="5A2B219D">
+            <wp:extent cx="5943600" cy="3341370"/>
+            <wp:effectExtent l="0" t="0" r="0" b="0"/>
+            <wp:docPr id="13" name="Picture 13"/>
+            <wp:cNvGraphicFramePr>
+              <a:graphicFrameLocks xmlns:a="http://schemas.openxmlformats.org/drawingml/2006/main" noChangeAspect="1"/>
+            </wp:cNvGraphicFramePr>
+            <a:graphic xmlns:a="http://schemas.openxmlformats.org/drawingml/2006/main">
+              <a:graphicData uri="http://schemas.openxmlformats.org/drawingml/2006/picture">
+                <pic:pic xmlns:pic="http://schemas.openxmlformats.org/drawingml/2006/picture">
+                  <pic:nvPicPr>
+                    <pic:cNvPr id="0" name=""/>
+                    <pic:cNvPicPr/>
+                  </pic:nvPicPr>
+                  <pic:blipFill>
+                    <a:blip r:embed="rId17"/>
+                    <a:stretch>
+                      <a:fillRect/>
+                    </a:stretch>
+                  </pic:blipFill>
+                  <pic:spPr>
+                    <a:xfrm>
+                      <a:off x="0" y="0"/>
+                      <a:ext cx="5943600" cy="3341370"/>
+                    </a:xfrm>
+                    <a:prstGeom prst="rect">
+                      <a:avLst/>
+                    </a:prstGeom>
+                  </pic:spPr>
+                </pic:pic>
+              </a:graphicData>
+            </a:graphic>
+          </wp:inline>
+        </w:drawing>
+      </w:r>
+    </w:p>
+    <w:p/>
+    <w:p/>
+    <w:p>
+      <w:r>
+        <w:t xml:space="preserve">I have to get tensor flow </w:t>
+      </w:r>
+      <w:proofErr w:type="gramStart"/>
+      <w:r>
+        <w:t>… .</w:t>
+      </w:r>
+      <w:proofErr w:type="gramEnd"/>
+    </w:p>
+    <w:p/>
+    <w:p>
+      <w:r>
+        <w:lastRenderedPageBreak/>
+        <w:t>This seems particularly complicated … does it even work in windows or it needs to emulate a different OS?</w:t>
+      </w:r>
+    </w:p>
+    <w:p/>
+    <w:p>
+      <w:hyperlink r:id="rId18" w:history="1">
+        <w:r>
+          <w:rPr>
+            <w:rStyle w:val="Hyperlink"/>
+          </w:rPr>
+          <w:t>http://www.netinstructions.com/how-to-install-and-run-tensorflow-on-a-windows-pc/</w:t>
+        </w:r>
+      </w:hyperlink>
+    </w:p>
+    <w:p/>
+    <w:p/>
+    <w:p>
+      <w:hyperlink r:id="rId19" w:history="1">
+        <w:r>
+          <w:rPr>
+            <w:rStyle w:val="Hyperlink"/>
+          </w:rPr>
+          <w:t>https://github.com/dimchansky/tensorflow-udacity-vagrant</w:t>
+        </w:r>
+      </w:hyperlink>
+    </w:p>
+    <w:p/>
+    <w:p>
       <w:bookmarkStart w:id="0" w:name="_GoBack"/>
       <w:bookmarkEnd w:id="0"/>
     </w:p>
-    <w:p/>
-    <w:p/>
     <w:sectPr>
       <w:pgSz w:w="12240" w:h="15840"/>
       <w:pgMar w:top="1440" w:right="1440" w:bottom="1440" w:left="1440" w:header="720" w:footer="720" w:gutter="0"/>
@@ -621,6 +942,17 @@
       <w:szCs w:val="16"/>
     </w:rPr>
   </w:style>
+  <w:style w:type="character" w:styleId="Hyperlink">
+    <w:name w:val="Hyperlink"/>
+    <w:basedOn w:val="DefaultParagraphFont"/>
+    <w:uiPriority w:val="99"/>
+    <w:unhideWhenUsed/>
+    <w:rsid w:val="00B12B5D"/>
+    <w:rPr>
+      <w:color w:val="0000FF" w:themeColor="hyperlink"/>
+      <w:u w:val="single"/>
+    </w:rPr>
+  </w:style>
 </w:styles>
 </file>
 
@@ -832,6 +1164,17 @@
       <w:rFonts w:ascii="Tahoma" w:hAnsi="Tahoma" w:cs="Tahoma"/>
       <w:sz w:val="16"/>
       <w:szCs w:val="16"/>
+    </w:rPr>
+  </w:style>
+  <w:style w:type="character" w:styleId="Hyperlink">
+    <w:name w:val="Hyperlink"/>
+    <w:basedOn w:val="DefaultParagraphFont"/>
+    <w:uiPriority w:val="99"/>
+    <w:unhideWhenUsed/>
+    <w:rsid w:val="00B12B5D"/>
+    <w:rPr>
+      <w:color w:val="0000FF" w:themeColor="hyperlink"/>
+      <w:u w:val="single"/>
     </w:rPr>
   </w:style>
 </w:styles>

</xml_diff>

<commit_message>
Included info on how to install TensorFlow on Windows 10 machine
</commit_message>
<xml_diff>
--- a/Deep Learning.docx
+++ b/Deep Learning.docx
@@ -694,9 +694,47 @@
         <w:t>This seems particularly complicated … does it even work in windows or it needs to emulate a different OS?</w:t>
       </w:r>
     </w:p>
-    <w:p/>
+    <w:p>
+      <w:r>
+        <w:t>Yes, I think that’s true.</w:t>
+      </w:r>
+    </w:p>
+    <w:p/>
+    <w:p>
+      <w:r>
+        <w:t>Solution #1</w:t>
+      </w:r>
+    </w:p>
     <w:p>
       <w:hyperlink r:id="rId18" w:history="1">
+        <w:r>
+          <w:rPr>
+            <w:rStyle w:val="Hyperlink"/>
+          </w:rPr>
+          <w:t>https://github.com/dimchansky/tensorflow-udacity-vagrant</w:t>
+        </w:r>
+      </w:hyperlink>
+    </w:p>
+    <w:p/>
+    <w:p>
+      <w:r>
+        <w:t>I could not make that to work</w:t>
+      </w:r>
+    </w:p>
+    <w:p/>
+    <w:p/>
+    <w:p/>
+    <w:p>
+      <w:r>
+        <w:t>Solution #</w:t>
+      </w:r>
+      <w:r>
+        <w:t>2</w:t>
+      </w:r>
+    </w:p>
+    <w:p/>
+    <w:p>
+      <w:hyperlink r:id="rId19" w:history="1">
         <w:r>
           <w:rPr>
             <w:rStyle w:val="Hyperlink"/>
@@ -705,17 +743,242 @@
         </w:r>
       </w:hyperlink>
     </w:p>
-    <w:p/>
-    <w:p/>
-    <w:p>
-      <w:hyperlink r:id="rId19" w:history="1">
+    <w:p>
+      <w:r>
+        <w:t>This needs a lot of set-up.</w:t>
+      </w:r>
+    </w:p>
+    <w:p>
+      <w:r>
+        <w:t xml:space="preserve">I downloaded the </w:t>
+      </w:r>
+      <w:proofErr w:type="spellStart"/>
+      <w:r>
+        <w:t>docker</w:t>
+      </w:r>
+      <w:proofErr w:type="spellEnd"/>
+      <w:r>
+        <w:t xml:space="preserve"> app but it needs virtualization. Some low level setting.</w:t>
+      </w:r>
+    </w:p>
+    <w:p/>
+    <w:p>
+      <w:r>
+        <w:t>System -&gt; Update &amp; recover</w:t>
+      </w:r>
+    </w:p>
+    <w:p>
+      <w:r>
+        <w:t xml:space="preserve">Recovery setting -&gt; </w:t>
+      </w:r>
+      <w:proofErr w:type="spellStart"/>
+      <w:r>
+        <w:t>adv</w:t>
+      </w:r>
+      <w:proofErr w:type="spellEnd"/>
+      <w:r>
+        <w:t xml:space="preserve"> set up restart</w:t>
+      </w:r>
+    </w:p>
+    <w:p>
+      <w:r>
+        <w:t>Troubleshoot -&gt; adv. Options -&gt; UEFI settings restart</w:t>
+      </w:r>
+    </w:p>
+    <w:p>
+      <w:r>
+        <w:t>Press F10</w:t>
+      </w:r>
+    </w:p>
+    <w:p/>
+    <w:p>
+      <w:r>
+        <w:t>Followed instructions and got to here:</w:t>
+      </w:r>
+    </w:p>
+    <w:p>
+      <w:r>
+        <w:rPr>
+          <w:noProof/>
+        </w:rPr>
+        <w:drawing>
+          <wp:inline distT="0" distB="0" distL="0" distR="0" wp14:anchorId="3CA32BEC" wp14:editId="499BAEDF">
+            <wp:extent cx="5943600" cy="3341370"/>
+            <wp:effectExtent l="0" t="0" r="0" b="0"/>
+            <wp:docPr id="14" name="Picture 14"/>
+            <wp:cNvGraphicFramePr>
+              <a:graphicFrameLocks xmlns:a="http://schemas.openxmlformats.org/drawingml/2006/main" noChangeAspect="1"/>
+            </wp:cNvGraphicFramePr>
+            <a:graphic xmlns:a="http://schemas.openxmlformats.org/drawingml/2006/main">
+              <a:graphicData uri="http://schemas.openxmlformats.org/drawingml/2006/picture">
+                <pic:pic xmlns:pic="http://schemas.openxmlformats.org/drawingml/2006/picture">
+                  <pic:nvPicPr>
+                    <pic:cNvPr id="0" name=""/>
+                    <pic:cNvPicPr/>
+                  </pic:nvPicPr>
+                  <pic:blipFill>
+                    <a:blip r:embed="rId20"/>
+                    <a:stretch>
+                      <a:fillRect/>
+                    </a:stretch>
+                  </pic:blipFill>
+                  <pic:spPr>
+                    <a:xfrm>
+                      <a:off x="0" y="0"/>
+                      <a:ext cx="5943600" cy="3341370"/>
+                    </a:xfrm>
+                    <a:prstGeom prst="rect">
+                      <a:avLst/>
+                    </a:prstGeom>
+                  </pic:spPr>
+                </pic:pic>
+              </a:graphicData>
+            </a:graphic>
+          </wp:inline>
+        </w:drawing>
+      </w:r>
+    </w:p>
+    <w:p/>
+    <w:p>
+      <w:hyperlink r:id="rId21" w:history="1">
         <w:r>
           <w:rPr>
             <w:rStyle w:val="Hyperlink"/>
           </w:rPr>
-          <w:t>https://github.com/dimchansky/tensorflow-udacity-vagrant</w:t>
+          <w:t>http://stackoverflow.com/questions/35582875/unable-to-start-tensorflow-within-docker-on-windows</w:t>
         </w:r>
       </w:hyperlink>
+    </w:p>
+    <w:p/>
+    <w:p/>
+    <w:p>
+      <w:pPr>
+        <w:pStyle w:val="HTMLPreformatted"/>
+      </w:pPr>
+      <w:proofErr w:type="spellStart"/>
+      <w:proofErr w:type="gramStart"/>
+      <w:r>
+        <w:rPr>
+          <w:rStyle w:val="HTMLCode"/>
+        </w:rPr>
+        <w:t>docker</w:t>
+      </w:r>
+      <w:proofErr w:type="spellEnd"/>
+      <w:r>
+        <w:rPr>
+          <w:rStyle w:val="HTMLCode"/>
+        </w:rPr>
+        <w:t>-machine</w:t>
+      </w:r>
+      <w:proofErr w:type="gramEnd"/>
+      <w:r>
+        <w:rPr>
+          <w:rStyle w:val="HTMLCode"/>
+        </w:rPr>
+        <w:t xml:space="preserve"> </w:t>
+      </w:r>
+      <w:proofErr w:type="spellStart"/>
+      <w:r>
+        <w:rPr>
+          <w:rStyle w:val="HTMLCode"/>
+        </w:rPr>
+        <w:t>ip</w:t>
+      </w:r>
+      <w:proofErr w:type="spellEnd"/>
+      <w:r>
+        <w:rPr>
+          <w:rStyle w:val="HTMLCode"/>
+        </w:rPr>
+        <w:t xml:space="preserve"> default</w:t>
+      </w:r>
+    </w:p>
+    <w:p/>
+    <w:p>
+      <w:r>
+        <w:t>192.168.99.100</w:t>
+      </w:r>
+    </w:p>
+    <w:p/>
+    <w:p>
+      <w:pPr>
+        <w:pStyle w:val="HTMLPreformatted"/>
+      </w:pPr>
+      <w:proofErr w:type="spellStart"/>
+      <w:proofErr w:type="gramStart"/>
+      <w:r>
+        <w:rPr>
+          <w:rStyle w:val="HTMLCode"/>
+        </w:rPr>
+        <w:t>docker</w:t>
+      </w:r>
+      <w:proofErr w:type="spellEnd"/>
+      <w:proofErr w:type="gramEnd"/>
+      <w:r>
+        <w:rPr>
+          <w:rStyle w:val="HTMLCode"/>
+        </w:rPr>
+        <w:t xml:space="preserve"> run -it -p 8888:8888 gcr.io/</w:t>
+      </w:r>
+      <w:proofErr w:type="spellStart"/>
+      <w:r>
+        <w:rPr>
+          <w:rStyle w:val="HTMLCode"/>
+        </w:rPr>
+        <w:t>tensorflow</w:t>
+      </w:r>
+      <w:proofErr w:type="spellEnd"/>
+      <w:r>
+        <w:rPr>
+          <w:rStyle w:val="HTMLCode"/>
+        </w:rPr>
+        <w:t>/</w:t>
+      </w:r>
+      <w:proofErr w:type="spellStart"/>
+      <w:r>
+        <w:rPr>
+          <w:rStyle w:val="HTMLCode"/>
+        </w:rPr>
+        <w:t>tensorflow</w:t>
+      </w:r>
+      <w:proofErr w:type="spellEnd"/>
+    </w:p>
+    <w:p/>
+    <w:p/>
+    <w:p>
+      <w:r>
+        <w:t>This seems to have finally worked:</w:t>
+      </w:r>
+    </w:p>
+    <w:p>
+      <w:hyperlink r:id="rId22" w:history="1">
+        <w:r>
+          <w:rPr>
+            <w:rStyle w:val="Hyperlink"/>
+          </w:rPr>
+          <w:t>http://192.168.99.100:8888/tree</w:t>
+        </w:r>
+      </w:hyperlink>
+    </w:p>
+    <w:p/>
+    <w:p>
+      <w:hyperlink r:id="rId23" w:history="1">
+        <w:r>
+          <w:rPr>
+            <w:rStyle w:val="Hyperlink"/>
+          </w:rPr>
+          <w:t>http://192.168.99.100:8888/notebooks/1_hello_tensorflow.ipynb</w:t>
+        </w:r>
+      </w:hyperlink>
+    </w:p>
+    <w:p/>
+    <w:p/>
+    <w:p>
+      <w:r>
+        <w:rPr>
+          <w:b/>
+        </w:rPr>
+        <w:t>6/18/2016</w:t>
+      </w:r>
     </w:p>
     <w:p/>
     <w:p>
@@ -953,6 +1216,78 @@
       <w:u w:val="single"/>
     </w:rPr>
   </w:style>
+  <w:style w:type="character" w:styleId="FollowedHyperlink">
+    <w:name w:val="FollowedHyperlink"/>
+    <w:basedOn w:val="DefaultParagraphFont"/>
+    <w:uiPriority w:val="99"/>
+    <w:semiHidden/>
+    <w:unhideWhenUsed/>
+    <w:rsid w:val="00794638"/>
+    <w:rPr>
+      <w:color w:val="800080" w:themeColor="followedHyperlink"/>
+      <w:u w:val="single"/>
+    </w:rPr>
+  </w:style>
+  <w:style w:type="paragraph" w:styleId="HTMLPreformatted">
+    <w:name w:val="HTML Preformatted"/>
+    <w:basedOn w:val="Normal"/>
+    <w:link w:val="HTMLPreformattedChar"/>
+    <w:uiPriority w:val="99"/>
+    <w:semiHidden/>
+    <w:unhideWhenUsed/>
+    <w:rsid w:val="00166A9C"/>
+    <w:pPr>
+      <w:tabs>
+        <w:tab w:val="left" w:pos="916"/>
+        <w:tab w:val="left" w:pos="1832"/>
+        <w:tab w:val="left" w:pos="2748"/>
+        <w:tab w:val="left" w:pos="3664"/>
+        <w:tab w:val="left" w:pos="4580"/>
+        <w:tab w:val="left" w:pos="5496"/>
+        <w:tab w:val="left" w:pos="6412"/>
+        <w:tab w:val="left" w:pos="7328"/>
+        <w:tab w:val="left" w:pos="8244"/>
+        <w:tab w:val="left" w:pos="9160"/>
+        <w:tab w:val="left" w:pos="10076"/>
+        <w:tab w:val="left" w:pos="10992"/>
+        <w:tab w:val="left" w:pos="11908"/>
+        <w:tab w:val="left" w:pos="12824"/>
+        <w:tab w:val="left" w:pos="13740"/>
+        <w:tab w:val="left" w:pos="14656"/>
+      </w:tabs>
+    </w:pPr>
+    <w:rPr>
+      <w:rFonts w:ascii="Courier New" w:eastAsia="Times New Roman" w:hAnsi="Courier New" w:cs="Courier New"/>
+      <w:sz w:val="20"/>
+      <w:szCs w:val="20"/>
+    </w:rPr>
+  </w:style>
+  <w:style w:type="character" w:customStyle="1" w:styleId="HTMLPreformattedChar">
+    <w:name w:val="HTML Preformatted Char"/>
+    <w:basedOn w:val="DefaultParagraphFont"/>
+    <w:link w:val="HTMLPreformatted"/>
+    <w:uiPriority w:val="99"/>
+    <w:semiHidden/>
+    <w:rsid w:val="00166A9C"/>
+    <w:rPr>
+      <w:rFonts w:ascii="Courier New" w:eastAsia="Times New Roman" w:hAnsi="Courier New" w:cs="Courier New"/>
+      <w:sz w:val="20"/>
+      <w:szCs w:val="20"/>
+    </w:rPr>
+  </w:style>
+  <w:style w:type="character" w:styleId="HTMLCode">
+    <w:name w:val="HTML Code"/>
+    <w:basedOn w:val="DefaultParagraphFont"/>
+    <w:uiPriority w:val="99"/>
+    <w:semiHidden/>
+    <w:unhideWhenUsed/>
+    <w:rsid w:val="00166A9C"/>
+    <w:rPr>
+      <w:rFonts w:ascii="Courier New" w:eastAsia="Times New Roman" w:hAnsi="Courier New" w:cs="Courier New"/>
+      <w:sz w:val="20"/>
+      <w:szCs w:val="20"/>
+    </w:rPr>
+  </w:style>
 </w:styles>
 </file>
 
@@ -1175,6 +1510,78 @@
     <w:rPr>
       <w:color w:val="0000FF" w:themeColor="hyperlink"/>
       <w:u w:val="single"/>
+    </w:rPr>
+  </w:style>
+  <w:style w:type="character" w:styleId="FollowedHyperlink">
+    <w:name w:val="FollowedHyperlink"/>
+    <w:basedOn w:val="DefaultParagraphFont"/>
+    <w:uiPriority w:val="99"/>
+    <w:semiHidden/>
+    <w:unhideWhenUsed/>
+    <w:rsid w:val="00794638"/>
+    <w:rPr>
+      <w:color w:val="800080" w:themeColor="followedHyperlink"/>
+      <w:u w:val="single"/>
+    </w:rPr>
+  </w:style>
+  <w:style w:type="paragraph" w:styleId="HTMLPreformatted">
+    <w:name w:val="HTML Preformatted"/>
+    <w:basedOn w:val="Normal"/>
+    <w:link w:val="HTMLPreformattedChar"/>
+    <w:uiPriority w:val="99"/>
+    <w:semiHidden/>
+    <w:unhideWhenUsed/>
+    <w:rsid w:val="00166A9C"/>
+    <w:pPr>
+      <w:tabs>
+        <w:tab w:val="left" w:pos="916"/>
+        <w:tab w:val="left" w:pos="1832"/>
+        <w:tab w:val="left" w:pos="2748"/>
+        <w:tab w:val="left" w:pos="3664"/>
+        <w:tab w:val="left" w:pos="4580"/>
+        <w:tab w:val="left" w:pos="5496"/>
+        <w:tab w:val="left" w:pos="6412"/>
+        <w:tab w:val="left" w:pos="7328"/>
+        <w:tab w:val="left" w:pos="8244"/>
+        <w:tab w:val="left" w:pos="9160"/>
+        <w:tab w:val="left" w:pos="10076"/>
+        <w:tab w:val="left" w:pos="10992"/>
+        <w:tab w:val="left" w:pos="11908"/>
+        <w:tab w:val="left" w:pos="12824"/>
+        <w:tab w:val="left" w:pos="13740"/>
+        <w:tab w:val="left" w:pos="14656"/>
+      </w:tabs>
+    </w:pPr>
+    <w:rPr>
+      <w:rFonts w:ascii="Courier New" w:eastAsia="Times New Roman" w:hAnsi="Courier New" w:cs="Courier New"/>
+      <w:sz w:val="20"/>
+      <w:szCs w:val="20"/>
+    </w:rPr>
+  </w:style>
+  <w:style w:type="character" w:customStyle="1" w:styleId="HTMLPreformattedChar">
+    <w:name w:val="HTML Preformatted Char"/>
+    <w:basedOn w:val="DefaultParagraphFont"/>
+    <w:link w:val="HTMLPreformatted"/>
+    <w:uiPriority w:val="99"/>
+    <w:semiHidden/>
+    <w:rsid w:val="00166A9C"/>
+    <w:rPr>
+      <w:rFonts w:ascii="Courier New" w:eastAsia="Times New Roman" w:hAnsi="Courier New" w:cs="Courier New"/>
+      <w:sz w:val="20"/>
+      <w:szCs w:val="20"/>
+    </w:rPr>
+  </w:style>
+  <w:style w:type="character" w:styleId="HTMLCode">
+    <w:name w:val="HTML Code"/>
+    <w:basedOn w:val="DefaultParagraphFont"/>
+    <w:uiPriority w:val="99"/>
+    <w:semiHidden/>
+    <w:unhideWhenUsed/>
+    <w:rsid w:val="00166A9C"/>
+    <w:rPr>
+      <w:rFonts w:ascii="Courier New" w:eastAsia="Times New Roman" w:hAnsi="Courier New" w:cs="Courier New"/>
+      <w:sz w:val="20"/>
+      <w:szCs w:val="20"/>
     </w:rPr>
   </w:style>
 </w:styles>

</xml_diff>